<commit_message>
Übung weitergearbeitet Änderung an Mitschrift
</commit_message>
<xml_diff>
--- a/OOP2_Mitschrift/Mitschrift/OOP2_Mitschrift.docx
+++ b/OOP2_Mitschrift/Mitschrift/OOP2_Mitschrift.docx
@@ -744,7 +744,6 @@
         <w:t xml:space="preserve"> </w:t>
       </w:r>
       <w:proofErr w:type="spellStart"/>
-      <w:proofErr w:type="gramStart"/>
       <w:r>
         <w:rPr>
           <w:rFonts w:ascii="Calibri" w:hAnsi="Calibri" w:cs="Calibri"/>
@@ -758,15 +757,7 @@
           <w:rFonts w:ascii="Calibri" w:hAnsi="Calibri" w:cs="Calibri"/>
           <w:lang w:val="en-US"/>
         </w:rPr>
-        <w:t>(</w:t>
-      </w:r>
-      <w:proofErr w:type="gramEnd"/>
-      <w:r>
-        <w:rPr>
-          <w:rFonts w:ascii="Calibri" w:hAnsi="Calibri" w:cs="Calibri"/>
-          <w:lang w:val="en-US"/>
-        </w:rPr>
-        <w:t xml:space="preserve">) – </w:t>
+        <w:t xml:space="preserve">() – </w:t>
       </w:r>
       <w:proofErr w:type="spellStart"/>
       <w:r>
@@ -3079,6 +3070,22 @@
           <w:rFonts w:ascii="Calibri" w:hAnsi="Calibri" w:cs="Calibri"/>
         </w:rPr>
         <w:t xml:space="preserve"> benutzen. Also von unten kommen.</w:t>
+      </w:r>
+    </w:p>
+    <w:p>
+      <w:pPr>
+        <w:autoSpaceDE w:val="0"/>
+        <w:autoSpaceDN w:val="0"/>
+        <w:adjustRightInd w:val="0"/>
+        <w:rPr>
+          <w:rFonts w:ascii="Calibri" w:hAnsi="Calibri" w:cs="Calibri"/>
+        </w:rPr>
+      </w:pPr>
+      <w:r>
+        <w:rPr>
+          <w:rFonts w:ascii="Calibri" w:hAnsi="Calibri" w:cs="Calibri"/>
+        </w:rPr>
+        <w:t>Source geht alle Objekte durch den Baum durch, bis er beim Target ist. Danach geht er den Baum wieder rückwärts durch. Target ist nur das Objekt das ich klicke.</w:t>
       </w:r>
     </w:p>
     <w:p>

</xml_diff>

<commit_message>
Neue Mitschrift Eigenes FXML Beispiel
</commit_message>
<xml_diff>
--- a/OOP2_Mitschrift/Mitschrift/OOP2_Mitschrift.docx
+++ b/OOP2_Mitschrift/Mitschrift/OOP2_Mitschrift.docx
@@ -3151,15 +3151,7 @@
           <w:rFonts w:ascii="Calibri" w:hAnsi="Calibri" w:cs="Calibri"/>
           <w:lang w:val="en-US"/>
         </w:rPr>
-        <w:t>setOnEvent-</w:t>
-      </w:r>
-      <w:proofErr w:type="gramStart"/>
-      <w:r>
-        <w:rPr>
-          <w:rFonts w:ascii="Calibri" w:hAnsi="Calibri" w:cs="Calibri"/>
-          <w:lang w:val="en-US"/>
-        </w:rPr>
-        <w:t>Typ</w:t>
+        <w:t>setOnEvent-Typ</w:t>
       </w:r>
       <w:proofErr w:type="spellEnd"/>
       <w:r>
@@ -3170,7 +3162,6 @@
         <w:t>(</w:t>
       </w:r>
       <w:proofErr w:type="spellStart"/>
-      <w:proofErr w:type="gramEnd"/>
       <w:r>
         <w:rPr>
           <w:rFonts w:ascii="Calibri" w:hAnsi="Calibri" w:cs="Calibri"/>
@@ -4154,6 +4145,7 @@
         <w:adjustRightInd w:val="0"/>
         <w:rPr>
           <w:rFonts w:ascii="Calibri" w:hAnsi="Calibri" w:cs="Calibri"/>
+          <w:lang w:val="en-US"/>
         </w:rPr>
       </w:pPr>
       <w:r>
@@ -4165,47 +4157,77 @@
       <w:r>
         <w:rPr>
           <w:rFonts w:ascii="Calibri" w:hAnsi="Calibri" w:cs="Calibri"/>
-        </w:rPr>
-        <w:t>=&gt; Fläche Objekt + Rand</w:t>
-      </w:r>
-    </w:p>
-    <w:p>
-      <w:pPr>
-        <w:autoSpaceDE w:val="0"/>
-        <w:autoSpaceDN w:val="0"/>
-        <w:adjustRightInd w:val="0"/>
-        <w:rPr>
-          <w:rFonts w:ascii="Calibri" w:hAnsi="Calibri" w:cs="Calibri"/>
-        </w:rPr>
-      </w:pPr>
-      <w:proofErr w:type="spellStart"/>
-      <w:r>
-        <w:rPr>
-          <w:rFonts w:ascii="Calibri" w:hAnsi="Calibri" w:cs="Calibri"/>
-        </w:rPr>
-        <w:t>Node</w:t>
-      </w:r>
-      <w:proofErr w:type="spellEnd"/>
-      <w:r>
-        <w:rPr>
-          <w:rFonts w:ascii="Calibri" w:hAnsi="Calibri" w:cs="Calibri"/>
-        </w:rPr>
-        <w:t>:</w:t>
-      </w:r>
-    </w:p>
-    <w:p>
-      <w:pPr>
-        <w:autoSpaceDE w:val="0"/>
-        <w:autoSpaceDN w:val="0"/>
-        <w:adjustRightInd w:val="0"/>
-        <w:rPr>
-          <w:rFonts w:ascii="Calibri" w:hAnsi="Calibri" w:cs="Calibri"/>
-        </w:rPr>
-      </w:pPr>
-      <w:proofErr w:type="spellStart"/>
-      <w:r>
-        <w:rPr>
-          <w:rFonts w:ascii="Calibri" w:hAnsi="Calibri" w:cs="Calibri"/>
+          <w:lang w:val="en-US"/>
+        </w:rPr>
+        <w:t xml:space="preserve">=&gt; </w:t>
+      </w:r>
+      <w:proofErr w:type="spellStart"/>
+      <w:r>
+        <w:rPr>
+          <w:rFonts w:ascii="Calibri" w:hAnsi="Calibri" w:cs="Calibri"/>
+          <w:lang w:val="en-US"/>
+        </w:rPr>
+        <w:t>Fläche</w:t>
+      </w:r>
+      <w:proofErr w:type="spellEnd"/>
+      <w:r>
+        <w:rPr>
+          <w:rFonts w:ascii="Calibri" w:hAnsi="Calibri" w:cs="Calibri"/>
+          <w:lang w:val="en-US"/>
+        </w:rPr>
+        <w:t xml:space="preserve"> </w:t>
+      </w:r>
+      <w:proofErr w:type="spellStart"/>
+      <w:r>
+        <w:rPr>
+          <w:rFonts w:ascii="Calibri" w:hAnsi="Calibri" w:cs="Calibri"/>
+          <w:lang w:val="en-US"/>
+        </w:rPr>
+        <w:t>Objekt</w:t>
+      </w:r>
+      <w:proofErr w:type="spellEnd"/>
+      <w:r>
+        <w:rPr>
+          <w:rFonts w:ascii="Calibri" w:hAnsi="Calibri" w:cs="Calibri"/>
+          <w:lang w:val="en-US"/>
+        </w:rPr>
+        <w:t xml:space="preserve"> + Rand</w:t>
+      </w:r>
+    </w:p>
+    <w:p>
+      <w:pPr>
+        <w:autoSpaceDE w:val="0"/>
+        <w:autoSpaceDN w:val="0"/>
+        <w:adjustRightInd w:val="0"/>
+        <w:rPr>
+          <w:rFonts w:ascii="Calibri" w:hAnsi="Calibri" w:cs="Calibri"/>
+          <w:lang w:val="en-US"/>
+        </w:rPr>
+      </w:pPr>
+      <w:r>
+        <w:rPr>
+          <w:rFonts w:ascii="Calibri" w:hAnsi="Calibri" w:cs="Calibri"/>
+          <w:lang w:val="en-US"/>
+        </w:rPr>
+        <w:t>Node:</w:t>
+      </w:r>
+    </w:p>
+    <w:p>
+      <w:pPr>
+        <w:autoSpaceDE w:val="0"/>
+        <w:autoSpaceDN w:val="0"/>
+        <w:adjustRightInd w:val="0"/>
+        <w:rPr>
+          <w:rFonts w:ascii="Calibri" w:hAnsi="Calibri" w:cs="Calibri"/>
+          <w:lang w:val="en-US"/>
+        </w:rPr>
+      </w:pPr>
+      <w:proofErr w:type="spellStart"/>
+      <w:proofErr w:type="gramStart"/>
+      <w:r>
+        <w:rPr>
+          <w:rFonts w:ascii="Calibri" w:hAnsi="Calibri" w:cs="Calibri"/>
+          <w:lang w:val="en-US"/>
         </w:rPr>
         <w:t>getBoundsInLocal</w:t>
       </w:r>
@@ -4213,23 +4235,35 @@
       <w:r>
         <w:rPr>
           <w:rFonts w:ascii="Calibri" w:hAnsi="Calibri" w:cs="Calibri"/>
-        </w:rPr>
-        <w:t>();</w:t>
-      </w:r>
-    </w:p>
-    <w:p>
-      <w:pPr>
-        <w:autoSpaceDE w:val="0"/>
-        <w:autoSpaceDN w:val="0"/>
-        <w:adjustRightInd w:val="0"/>
-        <w:rPr>
-          <w:rFonts w:ascii="Calibri" w:hAnsi="Calibri" w:cs="Calibri"/>
-        </w:rPr>
-      </w:pPr>
-      <w:proofErr w:type="spellStart"/>
-      <w:r>
-        <w:rPr>
-          <w:rFonts w:ascii="Calibri" w:hAnsi="Calibri" w:cs="Calibri"/>
+          <w:lang w:val="en-US"/>
+        </w:rPr>
+        <w:t>(</w:t>
+      </w:r>
+      <w:proofErr w:type="gramEnd"/>
+      <w:r>
+        <w:rPr>
+          <w:rFonts w:ascii="Calibri" w:hAnsi="Calibri" w:cs="Calibri"/>
+          <w:lang w:val="en-US"/>
+        </w:rPr>
+        <w:t>);</w:t>
+      </w:r>
+    </w:p>
+    <w:p>
+      <w:pPr>
+        <w:autoSpaceDE w:val="0"/>
+        <w:autoSpaceDN w:val="0"/>
+        <w:adjustRightInd w:val="0"/>
+        <w:rPr>
+          <w:rFonts w:ascii="Calibri" w:hAnsi="Calibri" w:cs="Calibri"/>
+          <w:lang w:val="en-US"/>
+        </w:rPr>
+      </w:pPr>
+      <w:proofErr w:type="spellStart"/>
+      <w:proofErr w:type="gramStart"/>
+      <w:r>
+        <w:rPr>
+          <w:rFonts w:ascii="Calibri" w:hAnsi="Calibri" w:cs="Calibri"/>
+          <w:lang w:val="en-US"/>
         </w:rPr>
         <w:t>getBoundsInParent</w:t>
       </w:r>
@@ -4237,23 +4271,35 @@
       <w:r>
         <w:rPr>
           <w:rFonts w:ascii="Calibri" w:hAnsi="Calibri" w:cs="Calibri"/>
-        </w:rPr>
-        <w:t>();</w:t>
-      </w:r>
-    </w:p>
-    <w:p>
-      <w:pPr>
-        <w:autoSpaceDE w:val="0"/>
-        <w:autoSpaceDN w:val="0"/>
-        <w:adjustRightInd w:val="0"/>
-        <w:rPr>
-          <w:rFonts w:ascii="Calibri" w:hAnsi="Calibri" w:cs="Calibri"/>
-        </w:rPr>
-      </w:pPr>
-      <w:proofErr w:type="spellStart"/>
-      <w:r>
-        <w:rPr>
-          <w:rFonts w:ascii="Calibri" w:hAnsi="Calibri" w:cs="Calibri"/>
+          <w:lang w:val="en-US"/>
+        </w:rPr>
+        <w:t>(</w:t>
+      </w:r>
+      <w:proofErr w:type="gramEnd"/>
+      <w:r>
+        <w:rPr>
+          <w:rFonts w:ascii="Calibri" w:hAnsi="Calibri" w:cs="Calibri"/>
+          <w:lang w:val="en-US"/>
+        </w:rPr>
+        <w:t>);</w:t>
+      </w:r>
+    </w:p>
+    <w:p>
+      <w:pPr>
+        <w:autoSpaceDE w:val="0"/>
+        <w:autoSpaceDN w:val="0"/>
+        <w:adjustRightInd w:val="0"/>
+        <w:rPr>
+          <w:rFonts w:ascii="Calibri" w:hAnsi="Calibri" w:cs="Calibri"/>
+          <w:lang w:val="en-US"/>
+        </w:rPr>
+      </w:pPr>
+      <w:proofErr w:type="spellStart"/>
+      <w:proofErr w:type="gramStart"/>
+      <w:r>
+        <w:rPr>
+          <w:rFonts w:ascii="Calibri" w:hAnsi="Calibri" w:cs="Calibri"/>
+          <w:lang w:val="en-US"/>
         </w:rPr>
         <w:t>getLayoutBounds</w:t>
       </w:r>
@@ -4261,8 +4307,17 @@
       <w:r>
         <w:rPr>
           <w:rFonts w:ascii="Calibri" w:hAnsi="Calibri" w:cs="Calibri"/>
-        </w:rPr>
-        <w:t>();</w:t>
+          <w:lang w:val="en-US"/>
+        </w:rPr>
+        <w:t>(</w:t>
+      </w:r>
+      <w:proofErr w:type="gramEnd"/>
+      <w:r>
+        <w:rPr>
+          <w:rFonts w:ascii="Calibri" w:hAnsi="Calibri" w:cs="Calibri"/>
+          <w:lang w:val="en-US"/>
+        </w:rPr>
+        <w:t>);</w:t>
       </w:r>
     </w:p>
     <w:p>
@@ -7671,32 +7726,21 @@
         </w:tabs>
         <w:rPr>
           <w:rFonts w:ascii="Calibri" w:hAnsi="Calibri" w:cs="Calibri"/>
-        </w:rPr>
-      </w:pPr>
-      <w:r>
-        <w:rPr>
-          <w:rFonts w:ascii="Calibri" w:hAnsi="Calibri" w:cs="Calibri"/>
-        </w:rPr>
-        <w:t xml:space="preserve">-&gt; </w:t>
-      </w:r>
-      <w:proofErr w:type="spellStart"/>
-      <w:r>
-        <w:rPr>
-          <w:rFonts w:ascii="Calibri" w:hAnsi="Calibri" w:cs="Calibri"/>
-        </w:rPr>
-        <w:t>Object</w:t>
-      </w:r>
-      <w:proofErr w:type="spellEnd"/>
-      <w:r>
-        <w:rPr>
-          <w:rFonts w:ascii="Calibri" w:hAnsi="Calibri" w:cs="Calibri"/>
-        </w:rPr>
-        <w:t xml:space="preserve"> settAttr1 (</w:t>
-      </w:r>
-      <w:proofErr w:type="spellStart"/>
-      <w:r>
-        <w:rPr>
-          <w:rFonts w:ascii="Calibri" w:hAnsi="Calibri" w:cs="Calibri"/>
+          <w:lang w:val="en-US"/>
+        </w:rPr>
+      </w:pPr>
+      <w:r>
+        <w:rPr>
+          <w:rFonts w:ascii="Calibri" w:hAnsi="Calibri" w:cs="Calibri"/>
+          <w:lang w:val="en-US"/>
+        </w:rPr>
+        <w:t>-&gt; Object settAttr1 (</w:t>
+      </w:r>
+      <w:proofErr w:type="spellStart"/>
+      <w:r>
+        <w:rPr>
+          <w:rFonts w:ascii="Calibri" w:hAnsi="Calibri" w:cs="Calibri"/>
+          <w:lang w:val="en-US"/>
         </w:rPr>
         <w:t>int</w:t>
       </w:r>
@@ -7704,6 +7748,7 @@
       <w:r>
         <w:rPr>
           <w:rFonts w:ascii="Calibri" w:hAnsi="Calibri" w:cs="Calibri"/>
+          <w:lang w:val="en-US"/>
         </w:rPr>
         <w:t xml:space="preserve"> </w:t>
       </w:r>
@@ -7711,16 +7756,20 @@
       <w:r>
         <w:rPr>
           <w:rFonts w:ascii="Calibri" w:hAnsi="Calibri" w:cs="Calibri"/>
+          <w:lang w:val="en-US"/>
         </w:rPr>
         <w:t>val</w:t>
       </w:r>
       <w:proofErr w:type="spellEnd"/>
-      <w:r>
-        <w:rPr>
-          <w:rFonts w:ascii="Calibri" w:hAnsi="Calibri" w:cs="Calibri"/>
+      <w:proofErr w:type="gramStart"/>
+      <w:r>
+        <w:rPr>
+          <w:rFonts w:ascii="Calibri" w:hAnsi="Calibri" w:cs="Calibri"/>
+          <w:lang w:val="en-US"/>
         </w:rPr>
         <w:t>){</w:t>
       </w:r>
+      <w:proofErr w:type="gramEnd"/>
     </w:p>
     <w:p>
       <w:pPr>
@@ -7729,11 +7778,13 @@
         </w:tabs>
         <w:rPr>
           <w:rFonts w:ascii="Calibri" w:hAnsi="Calibri" w:cs="Calibri"/>
-        </w:rPr>
-      </w:pPr>
-      <w:r>
-        <w:rPr>
-          <w:rFonts w:ascii="Calibri" w:hAnsi="Calibri" w:cs="Calibri"/>
+          <w:lang w:val="en-US"/>
+        </w:rPr>
+      </w:pPr>
+      <w:r>
+        <w:rPr>
+          <w:rFonts w:ascii="Calibri" w:hAnsi="Calibri" w:cs="Calibri"/>
+          <w:lang w:val="en-US"/>
         </w:rPr>
         <w:tab/>
       </w:r>
@@ -7741,6 +7792,7 @@
       <w:r>
         <w:rPr>
           <w:rFonts w:ascii="Calibri" w:hAnsi="Calibri" w:cs="Calibri"/>
+          <w:lang w:val="en-US"/>
         </w:rPr>
         <w:t>this.val</w:t>
       </w:r>
@@ -7748,20 +7800,25 @@
       <w:r>
         <w:rPr>
           <w:rFonts w:ascii="Calibri" w:hAnsi="Calibri" w:cs="Calibri"/>
+          <w:lang w:val="en-US"/>
         </w:rPr>
         <w:t xml:space="preserve"> = </w:t>
       </w:r>
       <w:proofErr w:type="spellStart"/>
-      <w:r>
-        <w:rPr>
-          <w:rFonts w:ascii="Calibri" w:hAnsi="Calibri" w:cs="Calibri"/>
+      <w:proofErr w:type="gramStart"/>
+      <w:r>
+        <w:rPr>
+          <w:rFonts w:ascii="Calibri" w:hAnsi="Calibri" w:cs="Calibri"/>
+          <w:lang w:val="en-US"/>
         </w:rPr>
         <w:t>val</w:t>
       </w:r>
       <w:proofErr w:type="spellEnd"/>
-      <w:r>
-        <w:rPr>
-          <w:rFonts w:ascii="Calibri" w:hAnsi="Calibri" w:cs="Calibri"/>
+      <w:proofErr w:type="gramEnd"/>
+      <w:r>
+        <w:rPr>
+          <w:rFonts w:ascii="Calibri" w:hAnsi="Calibri" w:cs="Calibri"/>
+          <w:lang w:val="en-US"/>
         </w:rPr>
         <w:t>;</w:t>
       </w:r>
@@ -7779,6 +7836,7 @@
       <w:r>
         <w:rPr>
           <w:rFonts w:ascii="Calibri" w:hAnsi="Calibri" w:cs="Calibri"/>
+          <w:lang w:val="en-US"/>
         </w:rPr>
         <w:tab/>
       </w:r>
@@ -7892,7 +7950,6 @@
         </w:tabs>
         <w:rPr>
           <w:rFonts w:ascii="Calibri" w:hAnsi="Calibri" w:cs="Calibri"/>
-          <w:lang w:val="en-US"/>
         </w:rPr>
       </w:pPr>
       <w:r>
@@ -7943,6 +8000,11 @@
           <w:lang w:val="en-US"/>
         </w:rPr>
         <w:tab/>
+      </w:r>
+      <w:r>
+        <w:rPr>
+          <w:rFonts w:ascii="Calibri" w:hAnsi="Calibri" w:cs="Calibri"/>
+        </w:rPr>
         <w:t>17.06.2016</w:t>
       </w:r>
     </w:p>
@@ -8966,6 +9028,242 @@
           <w:rFonts w:ascii="Calibri" w:hAnsi="Calibri" w:cs="Calibri"/>
         </w:rPr>
         <w:t>- setzt Szenegraph in Fenster</w:t>
+      </w:r>
+    </w:p>
+    <w:p>
+      <w:pPr>
+        <w:tabs>
+          <w:tab w:val="left" w:pos="3331"/>
+        </w:tabs>
+        <w:rPr>
+          <w:rFonts w:ascii="Calibri" w:hAnsi="Calibri" w:cs="Calibri"/>
+        </w:rPr>
+      </w:pPr>
+    </w:p>
+    <w:p>
+      <w:pPr>
+        <w:tabs>
+          <w:tab w:val="left" w:pos="3331"/>
+        </w:tabs>
+        <w:rPr>
+          <w:rFonts w:ascii="Calibri" w:hAnsi="Calibri" w:cs="Calibri"/>
+        </w:rPr>
+      </w:pPr>
+      <w:r>
+        <w:rPr>
+          <w:rFonts w:ascii="Calibri" w:hAnsi="Calibri" w:cs="Calibri"/>
+        </w:rPr>
+        <w:tab/>
+      </w:r>
+      <w:r>
+        <w:rPr>
+          <w:rFonts w:ascii="Calibri" w:hAnsi="Calibri" w:cs="Calibri"/>
+        </w:rPr>
+        <w:tab/>
+      </w:r>
+      <w:r>
+        <w:rPr>
+          <w:rFonts w:ascii="Calibri" w:hAnsi="Calibri" w:cs="Calibri"/>
+        </w:rPr>
+        <w:tab/>
+      </w:r>
+      <w:r>
+        <w:rPr>
+          <w:rFonts w:ascii="Calibri" w:hAnsi="Calibri" w:cs="Calibri"/>
+        </w:rPr>
+        <w:tab/>
+      </w:r>
+      <w:r>
+        <w:rPr>
+          <w:rFonts w:ascii="Calibri" w:hAnsi="Calibri" w:cs="Calibri"/>
+        </w:rPr>
+        <w:tab/>
+      </w:r>
+      <w:r>
+        <w:rPr>
+          <w:rFonts w:ascii="Calibri" w:hAnsi="Calibri" w:cs="Calibri"/>
+        </w:rPr>
+        <w:tab/>
+      </w:r>
+      <w:r>
+        <w:rPr>
+          <w:rFonts w:ascii="Calibri" w:hAnsi="Calibri" w:cs="Calibri"/>
+        </w:rPr>
+        <w:tab/>
+      </w:r>
+      <w:r>
+        <w:rPr>
+          <w:rFonts w:ascii="Calibri" w:hAnsi="Calibri" w:cs="Calibri"/>
+        </w:rPr>
+        <w:tab/>
+        <w:t>24.06.2016</w:t>
+      </w:r>
+    </w:p>
+    <w:p>
+      <w:pPr>
+        <w:tabs>
+          <w:tab w:val="left" w:pos="3331"/>
+        </w:tabs>
+        <w:rPr>
+          <w:rFonts w:ascii="Calibri" w:hAnsi="Calibri" w:cs="Calibri"/>
+          <w:b/>
+        </w:rPr>
+      </w:pPr>
+      <w:r>
+        <w:rPr>
+          <w:rFonts w:ascii="Calibri" w:hAnsi="Calibri" w:cs="Calibri"/>
+          <w:b/>
+        </w:rPr>
+        <w:t>FXML</w:t>
+      </w:r>
+    </w:p>
+    <w:p>
+      <w:pPr>
+        <w:tabs>
+          <w:tab w:val="left" w:pos="3331"/>
+        </w:tabs>
+        <w:rPr>
+          <w:rFonts w:ascii="Calibri" w:hAnsi="Calibri" w:cs="Calibri"/>
+        </w:rPr>
+      </w:pPr>
+      <w:r>
+        <w:rPr>
+          <w:rFonts w:ascii="Calibri" w:hAnsi="Calibri" w:cs="Calibri"/>
+        </w:rPr>
+        <w:t>&lt;</w:t>
+      </w:r>
+      <w:proofErr w:type="spellStart"/>
+      <w:r>
+        <w:rPr>
+          <w:rFonts w:ascii="Calibri" w:hAnsi="Calibri" w:cs="Calibri"/>
+        </w:rPr>
+        <w:t>HBox</w:t>
+      </w:r>
+      <w:proofErr w:type="spellEnd"/>
+      <w:r>
+        <w:rPr>
+          <w:rFonts w:ascii="Calibri" w:hAnsi="Calibri" w:cs="Calibri"/>
+        </w:rPr>
+        <w:t>&gt;</w:t>
+      </w:r>
+      <w:r>
+        <w:rPr>
+          <w:rFonts w:ascii="Calibri" w:hAnsi="Calibri" w:cs="Calibri"/>
+        </w:rPr>
+        <w:tab/>
+        <w:t>&lt;- öffnendes/beginnendes Tag. Ist ein Element</w:t>
+      </w:r>
+    </w:p>
+    <w:p>
+      <w:pPr>
+        <w:tabs>
+          <w:tab w:val="left" w:pos="3331"/>
+        </w:tabs>
+        <w:rPr>
+          <w:rFonts w:ascii="Calibri" w:hAnsi="Calibri" w:cs="Calibri"/>
+        </w:rPr>
+      </w:pPr>
+      <w:r>
+        <w:rPr>
+          <w:rFonts w:ascii="Calibri" w:hAnsi="Calibri" w:cs="Calibri"/>
+        </w:rPr>
+        <w:t>&lt;Label/&gt;</w:t>
+      </w:r>
+      <w:r>
+        <w:rPr>
+          <w:rFonts w:ascii="Calibri" w:hAnsi="Calibri" w:cs="Calibri"/>
+        </w:rPr>
+        <w:tab/>
+        <w:t>&lt;- selbstschließendes Tag</w:t>
+      </w:r>
+    </w:p>
+    <w:p>
+      <w:pPr>
+        <w:tabs>
+          <w:tab w:val="left" w:pos="3331"/>
+        </w:tabs>
+        <w:rPr>
+          <w:rFonts w:ascii="Calibri" w:hAnsi="Calibri" w:cs="Calibri"/>
+        </w:rPr>
+      </w:pPr>
+      <w:r>
+        <w:rPr>
+          <w:rFonts w:ascii="Calibri" w:hAnsi="Calibri" w:cs="Calibri"/>
+        </w:rPr>
+        <w:t>&lt;/</w:t>
+      </w:r>
+      <w:proofErr w:type="spellStart"/>
+      <w:r>
+        <w:rPr>
+          <w:rFonts w:ascii="Calibri" w:hAnsi="Calibri" w:cs="Calibri"/>
+        </w:rPr>
+        <w:t>HBox</w:t>
+      </w:r>
+      <w:proofErr w:type="spellEnd"/>
+      <w:r>
+        <w:rPr>
+          <w:rFonts w:ascii="Calibri" w:hAnsi="Calibri" w:cs="Calibri"/>
+        </w:rPr>
+        <w:t>&gt;</w:t>
+      </w:r>
+      <w:r>
+        <w:rPr>
+          <w:rFonts w:ascii="Calibri" w:hAnsi="Calibri" w:cs="Calibri"/>
+        </w:rPr>
+        <w:tab/>
+        <w:t>&lt;- schließendes Tag</w:t>
+      </w:r>
+    </w:p>
+    <w:p>
+      <w:pPr>
+        <w:tabs>
+          <w:tab w:val="left" w:pos="3331"/>
+        </w:tabs>
+        <w:rPr>
+          <w:rFonts w:ascii="Calibri" w:hAnsi="Calibri" w:cs="Calibri"/>
+        </w:rPr>
+      </w:pPr>
+    </w:p>
+    <w:p>
+      <w:pPr>
+        <w:tabs>
+          <w:tab w:val="left" w:pos="3331"/>
+        </w:tabs>
+        <w:rPr>
+          <w:rFonts w:ascii="Calibri" w:hAnsi="Calibri" w:cs="Calibri"/>
+          <w:lang w:val="en-US"/>
+        </w:rPr>
+      </w:pPr>
+      <w:r>
+        <w:rPr>
+          <w:rFonts w:ascii="Calibri" w:hAnsi="Calibri" w:cs="Calibri"/>
+          <w:lang w:val="en-US"/>
+        </w:rPr>
+        <w:t>&lt;Label text = „Name“/&gt;</w:t>
+      </w:r>
+      <w:r>
+        <w:rPr>
+          <w:rFonts w:ascii="Calibri" w:hAnsi="Calibri" w:cs="Calibri"/>
+          <w:lang w:val="en-US"/>
+        </w:rPr>
+        <w:tab/>
+        <w:t xml:space="preserve">&lt;- Element </w:t>
+      </w:r>
+      <w:proofErr w:type="spellStart"/>
+      <w:r>
+        <w:rPr>
+          <w:rFonts w:ascii="Calibri" w:hAnsi="Calibri" w:cs="Calibri"/>
+          <w:lang w:val="en-US"/>
+        </w:rPr>
+        <w:t>mit</w:t>
+      </w:r>
+      <w:proofErr w:type="spellEnd"/>
+      <w:r>
+        <w:rPr>
+          <w:rFonts w:ascii="Calibri" w:hAnsi="Calibri" w:cs="Calibri"/>
+          <w:lang w:val="en-US"/>
+        </w:rPr>
+        <w:t xml:space="preserve"> Attribut</w:t>
       </w:r>
     </w:p>
     <w:sectPr>

</xml_diff>